<commit_message>
Merging linux code with design files
</commit_message>
<xml_diff>
--- a/Pi Zero Bot.docx
+++ b/Pi Zero Bot.docx
@@ -20,6 +20,64 @@
     </w:p>
     <w:p/>
     <w:p>
+      <w:r>
+        <w:rPr>
+          <w:noProof/>
+        </w:rPr>
+        <w:drawing>
+          <wp:inline distT="0" distB="0" distL="0" distR="0" wp14:anchorId="5B2CA102" wp14:editId="63EF2EAF">
+            <wp:extent cx="5731510" cy="4298950"/>
+            <wp:effectExtent l="152400" t="152400" r="364490" b="368300"/>
+            <wp:docPr id="2" name="Picture 2"/>
+            <wp:cNvGraphicFramePr>
+              <a:graphicFrameLocks xmlns:a="http://schemas.openxmlformats.org/drawingml/2006/main" noChangeAspect="1"/>
+            </wp:cNvGraphicFramePr>
+            <a:graphic xmlns:a="http://schemas.openxmlformats.org/drawingml/2006/main">
+              <a:graphicData uri="http://schemas.openxmlformats.org/drawingml/2006/picture">
+                <pic:pic xmlns:pic="http://schemas.openxmlformats.org/drawingml/2006/picture">
+                  <pic:nvPicPr>
+                    <pic:cNvPr id="2" name="IMG_20180903_210558.jpg"/>
+                    <pic:cNvPicPr/>
+                  </pic:nvPicPr>
+                  <pic:blipFill>
+                    <a:blip r:embed="rId5" cstate="print">
+                      <a:extLst>
+                        <a:ext uri="{28A0092B-C50C-407E-A947-70E740481C1C}">
+                          <a14:useLocalDpi xmlns:a14="http://schemas.microsoft.com/office/drawing/2010/main" val="0"/>
+                        </a:ext>
+                      </a:extLst>
+                    </a:blip>
+                    <a:stretch>
+                      <a:fillRect/>
+                    </a:stretch>
+                  </pic:blipFill>
+                  <pic:spPr>
+                    <a:xfrm>
+                      <a:off x="0" y="0"/>
+                      <a:ext cx="5731510" cy="4298950"/>
+                    </a:xfrm>
+                    <a:prstGeom prst="rect">
+                      <a:avLst/>
+                    </a:prstGeom>
+                    <a:ln>
+                      <a:noFill/>
+                    </a:ln>
+                    <a:effectLst>
+                      <a:outerShdw blurRad="292100" dist="139700" dir="2700000" algn="tl" rotWithShape="0">
+                        <a:srgbClr val="333333">
+                          <a:alpha val="65000"/>
+                        </a:srgbClr>
+                      </a:outerShdw>
+                    </a:effectLst>
+                  </pic:spPr>
+                </pic:pic>
+              </a:graphicData>
+            </a:graphic>
+          </wp:inline>
+        </w:drawing>
+      </w:r>
+    </w:p>
+    <w:p>
       <w:pPr>
         <w:pStyle w:val="Heading1"/>
       </w:pPr>
@@ -29,7 +87,31 @@
     </w:p>
     <w:p>
       <w:r>
-        <w:t>Open Source stuff in here.</w:t>
+        <w:t xml:space="preserve">This is licenced under the creative commons – Attribution – </w:t>
+      </w:r>
+      <w:proofErr w:type="gramStart"/>
+      <w:r>
+        <w:t>Non Commercial</w:t>
+      </w:r>
+      <w:proofErr w:type="gramEnd"/>
+      <w:r>
+        <w:t xml:space="preserve"> licence.</w:t>
+      </w:r>
+    </w:p>
+    <w:p>
+      <w:r>
+        <w:t xml:space="preserve">See </w:t>
+      </w:r>
+      <w:hyperlink r:id="rId6" w:history="1">
+        <w:r>
+          <w:rPr>
+            <w:rStyle w:val="Hyperlink"/>
+          </w:rPr>
+          <w:t>https://creativecommons.org/licenses/by-nc/3.0/legalcode</w:t>
+        </w:r>
+      </w:hyperlink>
+      <w:r>
+        <w:t xml:space="preserve"> for more details.</w:t>
       </w:r>
     </w:p>
     <w:p/>
@@ -71,7 +153,7 @@
       <w:r>
         <w:t xml:space="preserve">The bot is coded with </w:t>
       </w:r>
-      <w:hyperlink r:id="rId5" w:history="1">
+      <w:hyperlink r:id="rId7" w:history="1">
         <w:r>
           <w:rPr>
             <w:rStyle w:val="Hyperlink"/>
@@ -85,14 +167,29 @@
     </w:p>
     <w:p>
       <w:r>
+        <w:lastRenderedPageBreak/>
         <w:t>As this is an open source project, please share any improvements you make to this by remixing it on Thingiverse or sharing your code on GitHub.</w:t>
       </w:r>
     </w:p>
     <w:p>
       <w:pPr>
+        <w:rPr>
+          <w:rFonts w:asciiTheme="majorHAnsi" w:eastAsiaTheme="majorEastAsia" w:hAnsiTheme="majorHAnsi" w:cstheme="majorBidi"/>
+          <w:color w:val="2F5496" w:themeColor="accent1" w:themeShade="BF"/>
+          <w:sz w:val="32"/>
+          <w:szCs w:val="32"/>
+        </w:rPr>
+      </w:pPr>
+      <w:r>
+        <w:br w:type="page"/>
+      </w:r>
+    </w:p>
+    <w:p>
+      <w:pPr>
         <w:pStyle w:val="Heading1"/>
       </w:pPr>
       <w:r>
+        <w:lastRenderedPageBreak/>
         <w:t>STL files?</w:t>
       </w:r>
     </w:p>
@@ -101,7 +198,7 @@
       <w:r>
         <w:t xml:space="preserve">All the STL files can be found at </w:t>
       </w:r>
-      <w:hyperlink r:id="rId6" w:history="1">
+      <w:hyperlink r:id="rId8" w:history="1">
         <w:r>
           <w:rPr>
             <w:rStyle w:val="Hyperlink"/>
@@ -125,7 +222,7 @@
       <w:r>
         <w:t xml:space="preserve"> repository at </w:t>
       </w:r>
-      <w:hyperlink r:id="rId7" w:history="1">
+      <w:hyperlink r:id="rId9" w:history="1">
         <w:r>
           <w:rPr>
             <w:rStyle w:val="Hyperlink"/>
@@ -134,12 +231,1112 @@
         </w:r>
       </w:hyperlink>
       <w:r>
-        <w:t>. DSM software is free and you can use it to save the files in other formats if you’d prefer.</w:t>
-      </w:r>
-      <w:bookmarkStart w:id="0" w:name="_GoBack"/>
-      <w:bookmarkEnd w:id="0"/>
+        <w:t xml:space="preserve">. DSM software is </w:t>
+      </w:r>
+      <w:proofErr w:type="gramStart"/>
+      <w:r>
+        <w:t>free</w:t>
+      </w:r>
+      <w:proofErr w:type="gramEnd"/>
+      <w:r>
+        <w:t xml:space="preserve"> and you can use it to save the files in other formats if you’d prefer. </w:t>
+      </w:r>
+    </w:p>
+    <w:p/>
+    <w:p>
+      <w:r>
+        <w:t>Pi_Zero_16_PWM_Base</w:t>
+      </w:r>
+    </w:p>
+    <w:p>
+      <w:r>
+        <w:rPr>
+          <w:noProof/>
+        </w:rPr>
+        <mc:AlternateContent>
+          <mc:Choice Requires="am3d">
+            <w:drawing>
+              <wp:anchor distT="0" distB="0" distL="114300" distR="114300" simplePos="0" relativeHeight="251660288" behindDoc="0" locked="0" layoutInCell="1" allowOverlap="1" wp14:anchorId="51290738" wp14:editId="539FD373">
+                <wp:simplePos x="0" y="0"/>
+                <wp:positionH relativeFrom="margin">
+                  <wp:posOffset>14410</wp:posOffset>
+                </wp:positionH>
+                <wp:positionV relativeFrom="paragraph">
+                  <wp:posOffset>353148</wp:posOffset>
+                </wp:positionV>
+                <wp:extent cx="3070614" cy="1999438"/>
+                <wp:effectExtent l="0" t="0" r="0" b="1270"/>
+                <wp:wrapTopAndBottom/>
+                <wp:docPr id="4" name="3D Model 4"/>
+                <wp:cNvGraphicFramePr>
+                  <a:graphicFrameLocks xmlns:a="http://schemas.openxmlformats.org/drawingml/2006/main" noChangeAspect="1"/>
+                </wp:cNvGraphicFramePr>
+                <a:graphic xmlns:a="http://schemas.openxmlformats.org/drawingml/2006/main">
+                  <a:graphicData uri="http://schemas.microsoft.com/office/drawing/2017/model3d">
+                    <am3d:model3d r:embed="rId10">
+                      <am3d:spPr>
+                        <a:xfrm>
+                          <a:off x="0" y="0"/>
+                          <a:ext cx="3070614" cy="1999438"/>
+                        </a:xfrm>
+                        <a:prstGeom prst="rect">
+                          <a:avLst/>
+                        </a:prstGeom>
+                      </am3d:spPr>
+                      <am3d:camera>
+                        <am3d:pos x="0" y="0" z="68755402"/>
+                        <am3d:up dx="0" dy="36000000" dz="0"/>
+                        <am3d:lookAt x="0" y="0" z="0"/>
+                        <am3d:perspective fov="2700000"/>
+                      </am3d:camera>
+                      <am3d:trans>
+                        <am3d:meterPerModelUnit n="14705" d="1000000"/>
+                        <am3d:preTrans dx="44025886" dy="-12758824" dz="-21547056"/>
+                        <am3d:scale>
+                          <am3d:sx n="1000000" d="1000000"/>
+                          <am3d:sy n="1000000" d="1000000"/>
+                          <am3d:sz n="1000000" d="1000000"/>
+                        </am3d:scale>
+                        <am3d:rot ax="8594751" ay="-2078262" az="-9419908"/>
+                        <am3d:postTrans dx="0" dy="0" dz="0"/>
+                      </am3d:trans>
+                      <am3d:raster rName="Office3DRenderer" rVer="16.0.8326">
+                        <am3d:blip r:embed="rId11"/>
+                      </am3d:raster>
+                      <am3d:objViewport viewportSz="3198368"/>
+                      <am3d:ambientLight>
+                        <am3d:clr>
+                          <a:scrgbClr r="50000" g="50000" b="50000"/>
+                        </am3d:clr>
+                        <am3d:illuminance n="500000" d="1000000"/>
+                      </am3d:ambientLight>
+                      <am3d:ptLight rad="0">
+                        <am3d:clr>
+                          <a:scrgbClr r="100000" g="75000" b="50000"/>
+                        </am3d:clr>
+                        <am3d:intensity n="9765625" d="1000000"/>
+                        <am3d:pos x="21959998" y="70920001" z="16344003"/>
+                      </am3d:ptLight>
+                      <am3d:ptLight rad="0">
+                        <am3d:clr>
+                          <a:scrgbClr r="40000" g="60000" b="95000"/>
+                        </am3d:clr>
+                        <am3d:intensity n="12250000" d="1000000"/>
+                        <am3d:pos x="-37964106" y="51130435" z="57631972"/>
+                      </am3d:ptLight>
+                      <am3d:ptLight rad="0">
+                        <am3d:clr>
+                          <a:scrgbClr r="86837" g="72700" b="100000"/>
+                        </am3d:clr>
+                        <am3d:intensity n="3125000" d="1000000"/>
+                        <am3d:pos x="-37739122" y="58056624" z="-34769649"/>
+                      </am3d:ptLight>
+                    </am3d:model3d>
+                  </a:graphicData>
+                </a:graphic>
+                <wp14:sizeRelH relativeFrom="margin">
+                  <wp14:pctWidth>0</wp14:pctWidth>
+                </wp14:sizeRelH>
+                <wp14:sizeRelV relativeFrom="margin">
+                  <wp14:pctHeight>0</wp14:pctHeight>
+                </wp14:sizeRelV>
+              </wp:anchor>
+            </w:drawing>
+          </mc:Choice>
+          <mc:Fallback>
+            <w:drawing>
+              <wp:anchor distT="0" distB="0" distL="114300" distR="114300" simplePos="0" relativeHeight="251660288" behindDoc="0" locked="0" layoutInCell="1" allowOverlap="1" wp14:anchorId="51290738" wp14:editId="539FD373">
+                <wp:simplePos x="0" y="0"/>
+                <wp:positionH relativeFrom="margin">
+                  <wp:posOffset>14410</wp:posOffset>
+                </wp:positionH>
+                <wp:positionV relativeFrom="paragraph">
+                  <wp:posOffset>353148</wp:posOffset>
+                </wp:positionV>
+                <wp:extent cx="3070614" cy="1999438"/>
+                <wp:effectExtent l="0" t="0" r="0" b="1270"/>
+                <wp:wrapTopAndBottom/>
+                <wp:docPr id="4" name="3D Model 4"/>
+                <wp:cNvGraphicFramePr>
+                  <a:graphicFrameLocks xmlns:a="http://schemas.openxmlformats.org/drawingml/2006/main" noGrp="1" noDrilldown="1" noSelect="1" noChangeAspect="1" noMove="1" noResize="1"/>
+                </wp:cNvGraphicFramePr>
+                <a:graphic xmlns:a="http://schemas.openxmlformats.org/drawingml/2006/main">
+                  <a:graphicData uri="http://schemas.openxmlformats.org/drawingml/2006/picture">
+                    <pic:pic xmlns:pic="http://schemas.openxmlformats.org/drawingml/2006/picture">
+                      <pic:nvPicPr>
+                        <pic:cNvPr id="4" name="3D Model 4"/>
+                        <pic:cNvPicPr>
+                          <a:picLocks noGrp="1" noRot="1" noChangeAspect="1" noMove="1" noResize="1" noEditPoints="1" noAdjustHandles="1" noChangeArrowheads="1" noChangeShapeType="1" noCrop="1"/>
+                        </pic:cNvPicPr>
+                      </pic:nvPicPr>
+                      <pic:blipFill>
+                        <a:blip r:embed="rId11"/>
+                        <a:stretch>
+                          <a:fillRect/>
+                        </a:stretch>
+                      </pic:blipFill>
+                      <pic:spPr>
+                        <a:xfrm>
+                          <a:off x="0" y="0"/>
+                          <a:ext cx="3070225" cy="1998980"/>
+                        </a:xfrm>
+                        <a:prstGeom prst="rect">
+                          <a:avLst/>
+                        </a:prstGeom>
+                      </pic:spPr>
+                    </pic:pic>
+                  </a:graphicData>
+                </a:graphic>
+                <wp14:sizeRelH relativeFrom="margin">
+                  <wp14:pctWidth>0</wp14:pctWidth>
+                </wp14:sizeRelH>
+                <wp14:sizeRelV relativeFrom="margin">
+                  <wp14:pctHeight>0</wp14:pctHeight>
+                </wp14:sizeRelV>
+              </wp:anchor>
+            </w:drawing>
+          </mc:Fallback>
+        </mc:AlternateContent>
+      </w:r>
+      <w:r>
+        <w:t>This is where you’ll mount the Pi and Servo driver board. You’ll need just one of these and some M2.5 standoffs, bolts and nuts to attach the boards.</w:t>
+      </w:r>
+    </w:p>
+    <w:p/>
+    <w:p>
+      <w:pPr>
+        <w:pStyle w:val="Heading2"/>
+      </w:pPr>
+      <w:r>
+        <w:t>Double Servo Mount</w:t>
+      </w:r>
+    </w:p>
+    <w:p/>
+    <w:p>
+      <w:r>
+        <w:t>These are designed to hold two servo motors either side of a 2020 bar. You’ll need two of these for each pair of motors you use. Use M3 bolts and nuts to hold the servos to the mount and M5x8mm bolts and T-Slot nuts to hold it onto the 2020.</w:t>
+      </w:r>
+    </w:p>
+    <w:p/>
+    <w:p/>
+    <w:p>
+      <w:r>
+        <w:rPr>
+          <w:noProof/>
+        </w:rPr>
+        <mc:AlternateContent>
+          <mc:Choice Requires="am3d">
+            <w:drawing>
+              <wp:anchor distT="0" distB="0" distL="114300" distR="114300" simplePos="0" relativeHeight="251659264" behindDoc="0" locked="0" layoutInCell="1" allowOverlap="1" wp14:anchorId="605170F0" wp14:editId="7724B0CA">
+                <wp:simplePos x="0" y="0"/>
+                <wp:positionH relativeFrom="margin">
+                  <wp:align>left</wp:align>
+                </wp:positionH>
+                <wp:positionV relativeFrom="paragraph">
+                  <wp:posOffset>7620</wp:posOffset>
+                </wp:positionV>
+                <wp:extent cx="2706056" cy="1807522"/>
+                <wp:effectExtent l="0" t="0" r="0" b="2540"/>
+                <wp:wrapTopAndBottom/>
+                <wp:docPr id="3" name="3D Model 3"/>
+                <wp:cNvGraphicFramePr>
+                  <a:graphicFrameLocks xmlns:a="http://schemas.openxmlformats.org/drawingml/2006/main" noChangeAspect="1"/>
+                </wp:cNvGraphicFramePr>
+                <a:graphic xmlns:a="http://schemas.openxmlformats.org/drawingml/2006/main">
+                  <a:graphicData uri="http://schemas.microsoft.com/office/drawing/2017/model3d">
+                    <am3d:model3d r:embed="rId12">
+                      <am3d:spPr>
+                        <a:xfrm>
+                          <a:off x="0" y="0"/>
+                          <a:ext cx="2706056" cy="1807522"/>
+                        </a:xfrm>
+                        <a:prstGeom prst="rect">
+                          <a:avLst/>
+                        </a:prstGeom>
+                      </am3d:spPr>
+                      <am3d:camera>
+                        <am3d:pos x="0" y="0" z="55249338"/>
+                        <am3d:up dx="0" dy="36000000" dz="0"/>
+                        <am3d:lookAt x="0" y="0" z="0"/>
+                        <am3d:perspective fov="2700000"/>
+                      </am3d:camera>
+                      <am3d:trans>
+                        <am3d:meterPerModelUnit n="11363" d="1000000"/>
+                        <am3d:preTrans dx="-6500454" dy="-4745454" dz="-16649999"/>
+                        <am3d:scale>
+                          <am3d:sx n="1000000" d="1000000"/>
+                          <am3d:sy n="1000000" d="1000000"/>
+                          <am3d:sz n="1000000" d="1000000"/>
+                        </am3d:scale>
+                        <am3d:rot ax="-344546" ay="3683497" az="-302717"/>
+                        <am3d:postTrans dx="0" dy="0" dz="0"/>
+                      </am3d:trans>
+                      <am3d:raster rName="Office3DRenderer" rVer="16.0.8326">
+                        <am3d:blip r:embed="rId13"/>
+                      </am3d:raster>
+                      <am3d:objViewport viewportSz="3196357"/>
+                      <am3d:ambientLight>
+                        <am3d:clr>
+                          <a:scrgbClr r="50000" g="50000" b="50000"/>
+                        </am3d:clr>
+                        <am3d:illuminance n="500000" d="1000000"/>
+                      </am3d:ambientLight>
+                      <am3d:ptLight rad="0">
+                        <am3d:clr>
+                          <a:scrgbClr r="100000" g="75000" b="50000"/>
+                        </am3d:clr>
+                        <am3d:intensity n="9765625" d="1000000"/>
+                        <am3d:pos x="21959998" y="70920001" z="16344003"/>
+                      </am3d:ptLight>
+                      <am3d:ptLight rad="0">
+                        <am3d:clr>
+                          <a:scrgbClr r="40000" g="60000" b="95000"/>
+                        </am3d:clr>
+                        <am3d:intensity n="12250000" d="1000000"/>
+                        <am3d:pos x="-37964106" y="51130435" z="57631972"/>
+                      </am3d:ptLight>
+                      <am3d:ptLight rad="0">
+                        <am3d:clr>
+                          <a:scrgbClr r="86837" g="72700" b="100000"/>
+                        </am3d:clr>
+                        <am3d:intensity n="3125000" d="1000000"/>
+                        <am3d:pos x="-37739122" y="58056624" z="-34769649"/>
+                      </am3d:ptLight>
+                    </am3d:model3d>
+                  </a:graphicData>
+                </a:graphic>
+                <wp14:sizeRelH relativeFrom="margin">
+                  <wp14:pctWidth>0</wp14:pctWidth>
+                </wp14:sizeRelH>
+                <wp14:sizeRelV relativeFrom="margin">
+                  <wp14:pctHeight>0</wp14:pctHeight>
+                </wp14:sizeRelV>
+              </wp:anchor>
+            </w:drawing>
+          </mc:Choice>
+          <mc:Fallback>
+            <w:drawing>
+              <wp:anchor distT="0" distB="0" distL="114300" distR="114300" simplePos="0" relativeHeight="251659264" behindDoc="0" locked="0" layoutInCell="1" allowOverlap="1" wp14:anchorId="605170F0" wp14:editId="7724B0CA">
+                <wp:simplePos x="0" y="0"/>
+                <wp:positionH relativeFrom="margin">
+                  <wp:align>left</wp:align>
+                </wp:positionH>
+                <wp:positionV relativeFrom="paragraph">
+                  <wp:posOffset>7620</wp:posOffset>
+                </wp:positionV>
+                <wp:extent cx="2706056" cy="1807522"/>
+                <wp:effectExtent l="0" t="0" r="0" b="2540"/>
+                <wp:wrapTopAndBottom/>
+                <wp:docPr id="3" name="3D Model 3"/>
+                <wp:cNvGraphicFramePr>
+                  <a:graphicFrameLocks xmlns:a="http://schemas.openxmlformats.org/drawingml/2006/main" noGrp="1" noDrilldown="1" noSelect="1" noChangeAspect="1" noMove="1" noResize="1"/>
+                </wp:cNvGraphicFramePr>
+                <a:graphic xmlns:a="http://schemas.openxmlformats.org/drawingml/2006/main">
+                  <a:graphicData uri="http://schemas.openxmlformats.org/drawingml/2006/picture">
+                    <pic:pic xmlns:pic="http://schemas.openxmlformats.org/drawingml/2006/picture">
+                      <pic:nvPicPr>
+                        <pic:cNvPr id="3" name="3D Model 3"/>
+                        <pic:cNvPicPr>
+                          <a:picLocks noGrp="1" noRot="1" noChangeAspect="1" noMove="1" noResize="1" noEditPoints="1" noAdjustHandles="1" noChangeArrowheads="1" noChangeShapeType="1" noCrop="1"/>
+                        </pic:cNvPicPr>
+                      </pic:nvPicPr>
+                      <pic:blipFill>
+                        <a:blip r:embed="rId13"/>
+                        <a:stretch>
+                          <a:fillRect/>
+                        </a:stretch>
+                      </pic:blipFill>
+                      <pic:spPr>
+                        <a:xfrm>
+                          <a:off x="0" y="0"/>
+                          <a:ext cx="2705735" cy="1807210"/>
+                        </a:xfrm>
+                        <a:prstGeom prst="rect">
+                          <a:avLst/>
+                        </a:prstGeom>
+                      </pic:spPr>
+                    </pic:pic>
+                  </a:graphicData>
+                </a:graphic>
+                <wp14:sizeRelH relativeFrom="margin">
+                  <wp14:pctWidth>0</wp14:pctWidth>
+                </wp14:sizeRelH>
+                <wp14:sizeRelV relativeFrom="margin">
+                  <wp14:pctHeight>0</wp14:pctHeight>
+                </wp14:sizeRelV>
+              </wp:anchor>
+            </w:drawing>
+          </mc:Fallback>
+        </mc:AlternateContent>
+      </w:r>
+    </w:p>
+    <w:p>
+      <w:pPr>
+        <w:pStyle w:val="Heading2"/>
+      </w:pPr>
+      <w:r>
+        <w:lastRenderedPageBreak/>
+        <w:t>Idler Wheel Supports</w:t>
+      </w:r>
+    </w:p>
+    <w:p/>
+    <w:p>
+      <w:r>
+        <w:rPr>
+          <w:noProof/>
+        </w:rPr>
+        <mc:AlternateContent>
+          <mc:Choice Requires="am3d">
+            <w:drawing>
+              <wp:anchor distT="0" distB="0" distL="114300" distR="114300" simplePos="0" relativeHeight="251661312" behindDoc="0" locked="0" layoutInCell="1" allowOverlap="1" wp14:anchorId="75BB171D" wp14:editId="69A137C7">
+                <wp:simplePos x="0" y="0"/>
+                <wp:positionH relativeFrom="margin">
+                  <wp:posOffset>22860</wp:posOffset>
+                </wp:positionH>
+                <wp:positionV relativeFrom="paragraph">
+                  <wp:posOffset>460375</wp:posOffset>
+                </wp:positionV>
+                <wp:extent cx="2799080" cy="2379980"/>
+                <wp:effectExtent l="0" t="0" r="0" b="1270"/>
+                <wp:wrapTopAndBottom/>
+                <wp:docPr id="5" name="3D Model 5"/>
+                <wp:cNvGraphicFramePr>
+                  <a:graphicFrameLocks xmlns:a="http://schemas.openxmlformats.org/drawingml/2006/main" noChangeAspect="1"/>
+                </wp:cNvGraphicFramePr>
+                <a:graphic xmlns:a="http://schemas.openxmlformats.org/drawingml/2006/main">
+                  <a:graphicData uri="http://schemas.microsoft.com/office/drawing/2017/model3d">
+                    <am3d:model3d r:embed="rId14">
+                      <am3d:spPr>
+                        <a:xfrm>
+                          <a:off x="0" y="0"/>
+                          <a:ext cx="2799080" cy="2379980"/>
+                        </a:xfrm>
+                        <a:prstGeom prst="rect">
+                          <a:avLst/>
+                        </a:prstGeom>
+                      </am3d:spPr>
+                      <am3d:camera>
+                        <am3d:pos x="0" y="0" z="56122404"/>
+                        <am3d:up dx="0" dy="36000000" dz="0"/>
+                        <am3d:lookAt x="0" y="0" z="0"/>
+                        <am3d:perspective fov="2700000"/>
+                      </am3d:camera>
+                      <am3d:trans>
+                        <am3d:meterPerModelUnit n="10869" d="1000000"/>
+                        <am3d:preTrans dx="10373104" dy="-4828817" dz="-15926085"/>
+                        <am3d:scale>
+                          <am3d:sx n="1000000" d="1000000"/>
+                          <am3d:sy n="1000000" d="1000000"/>
+                          <am3d:sz n="1000000" d="1000000"/>
+                        </am3d:scale>
+                        <am3d:rot ax="821561" ay="2461205" az="545059"/>
+                        <am3d:postTrans dx="0" dy="0" dz="0"/>
+                      </am3d:trans>
+                      <am3d:raster rName="Office3DRenderer" rVer="16.0.8326">
+                        <am3d:blip r:embed="rId15"/>
+                      </am3d:raster>
+                      <am3d:objViewport viewportSz="3198693"/>
+                      <am3d:ambientLight>
+                        <am3d:clr>
+                          <a:scrgbClr r="50000" g="50000" b="50000"/>
+                        </am3d:clr>
+                        <am3d:illuminance n="500000" d="1000000"/>
+                      </am3d:ambientLight>
+                      <am3d:ptLight rad="0">
+                        <am3d:clr>
+                          <a:scrgbClr r="100000" g="75000" b="50000"/>
+                        </am3d:clr>
+                        <am3d:intensity n="9765625" d="1000000"/>
+                        <am3d:pos x="21959998" y="70920001" z="16344003"/>
+                      </am3d:ptLight>
+                      <am3d:ptLight rad="0">
+                        <am3d:clr>
+                          <a:scrgbClr r="40000" g="60000" b="95000"/>
+                        </am3d:clr>
+                        <am3d:intensity n="12250000" d="1000000"/>
+                        <am3d:pos x="-37964106" y="51130435" z="57631972"/>
+                      </am3d:ptLight>
+                      <am3d:ptLight rad="0">
+                        <am3d:clr>
+                          <a:scrgbClr r="86837" g="72700" b="100000"/>
+                        </am3d:clr>
+                        <am3d:intensity n="3125000" d="1000000"/>
+                        <am3d:pos x="-37739122" y="58056624" z="-34769649"/>
+                      </am3d:ptLight>
+                    </am3d:model3d>
+                  </a:graphicData>
+                </a:graphic>
+                <wp14:sizeRelH relativeFrom="margin">
+                  <wp14:pctWidth>0</wp14:pctWidth>
+                </wp14:sizeRelH>
+                <wp14:sizeRelV relativeFrom="margin">
+                  <wp14:pctHeight>0</wp14:pctHeight>
+                </wp14:sizeRelV>
+              </wp:anchor>
+            </w:drawing>
+          </mc:Choice>
+          <mc:Fallback>
+            <w:drawing>
+              <wp:anchor distT="0" distB="0" distL="114300" distR="114300" simplePos="0" relativeHeight="251661312" behindDoc="0" locked="0" layoutInCell="1" allowOverlap="1" wp14:anchorId="75BB171D" wp14:editId="69A137C7">
+                <wp:simplePos x="0" y="0"/>
+                <wp:positionH relativeFrom="margin">
+                  <wp:posOffset>22860</wp:posOffset>
+                </wp:positionH>
+                <wp:positionV relativeFrom="paragraph">
+                  <wp:posOffset>460375</wp:posOffset>
+                </wp:positionV>
+                <wp:extent cx="2799080" cy="2379980"/>
+                <wp:effectExtent l="0" t="0" r="0" b="1270"/>
+                <wp:wrapTopAndBottom/>
+                <wp:docPr id="5" name="3D Model 5"/>
+                <wp:cNvGraphicFramePr>
+                  <a:graphicFrameLocks xmlns:a="http://schemas.openxmlformats.org/drawingml/2006/main" noGrp="1" noDrilldown="1" noSelect="1" noChangeAspect="1" noMove="1" noResize="1"/>
+                </wp:cNvGraphicFramePr>
+                <a:graphic xmlns:a="http://schemas.openxmlformats.org/drawingml/2006/main">
+                  <a:graphicData uri="http://schemas.openxmlformats.org/drawingml/2006/picture">
+                    <pic:pic xmlns:pic="http://schemas.openxmlformats.org/drawingml/2006/picture">
+                      <pic:nvPicPr>
+                        <pic:cNvPr id="5" name="3D Model 5"/>
+                        <pic:cNvPicPr>
+                          <a:picLocks noGrp="1" noRot="1" noChangeAspect="1" noMove="1" noResize="1" noEditPoints="1" noAdjustHandles="1" noChangeArrowheads="1" noChangeShapeType="1" noCrop="1"/>
+                        </pic:cNvPicPr>
+                      </pic:nvPicPr>
+                      <pic:blipFill>
+                        <a:blip r:embed="rId15"/>
+                        <a:stretch>
+                          <a:fillRect/>
+                        </a:stretch>
+                      </pic:blipFill>
+                      <pic:spPr>
+                        <a:xfrm>
+                          <a:off x="0" y="0"/>
+                          <a:ext cx="2799080" cy="2379980"/>
+                        </a:xfrm>
+                        <a:prstGeom prst="rect">
+                          <a:avLst/>
+                        </a:prstGeom>
+                      </pic:spPr>
+                    </pic:pic>
+                  </a:graphicData>
+                </a:graphic>
+                <wp14:sizeRelH relativeFrom="margin">
+                  <wp14:pctWidth>0</wp14:pctWidth>
+                </wp14:sizeRelH>
+                <wp14:sizeRelV relativeFrom="margin">
+                  <wp14:pctHeight>0</wp14:pctHeight>
+                </wp14:sizeRelV>
+              </wp:anchor>
+            </w:drawing>
+          </mc:Fallback>
+        </mc:AlternateContent>
+      </w:r>
+      <w:r>
+        <w:t>If you’re making a tracked vehicle these can hold the idler wheels.</w:t>
+      </w:r>
+      <w:r>
+        <w:t xml:space="preserve"> Long M3 bolts. These could do with some improvement.</w:t>
+      </w:r>
       <w:r>
         <w:t xml:space="preserve"> </w:t>
+      </w:r>
+      <w:r>
+        <w:t>Use M5x8mm and T-Slot nuts to hold these on.</w:t>
+      </w:r>
+    </w:p>
+    <w:p/>
+    <w:p>
+      <w:pPr>
+        <w:pStyle w:val="Heading2"/>
+      </w:pPr>
+      <w:r>
+        <w:t xml:space="preserve">Tread Wheels </w:t>
+      </w:r>
+    </w:p>
+    <w:p>
+      <w:r>
+        <w:rPr>
+          <w:noProof/>
+        </w:rPr>
+        <mc:AlternateContent>
+          <mc:Choice Requires="am3d">
+            <w:drawing>
+              <wp:inline distT="0" distB="0" distL="0" distR="0" wp14:anchorId="6E4F472D" wp14:editId="34730ED7">
+                <wp:extent cx="2265106" cy="2360280"/>
+                <wp:effectExtent l="0" t="0" r="1905" b="2540"/>
+                <wp:docPr id="7" name="3D Model 7"/>
+                <wp:cNvGraphicFramePr>
+                  <a:graphicFrameLocks xmlns:a="http://schemas.openxmlformats.org/drawingml/2006/main" noChangeAspect="1"/>
+                </wp:cNvGraphicFramePr>
+                <a:graphic xmlns:a="http://schemas.openxmlformats.org/drawingml/2006/main">
+                  <a:graphicData uri="http://schemas.microsoft.com/office/drawing/2017/model3d">
+                    <am3d:model3d r:embed="rId16">
+                      <am3d:spPr>
+                        <a:xfrm>
+                          <a:off x="0" y="0"/>
+                          <a:ext cx="2265106" cy="2360280"/>
+                        </a:xfrm>
+                        <a:prstGeom prst="rect">
+                          <a:avLst/>
+                        </a:prstGeom>
+                      </am3d:spPr>
+                      <am3d:camera>
+                        <am3d:pos x="0" y="0" z="70712578"/>
+                        <am3d:up dx="0" dy="36000000" dz="0"/>
+                        <am3d:lookAt x="0" y="0" z="0"/>
+                        <am3d:perspective fov="2700000"/>
+                      </am3d:camera>
+                      <am3d:trans>
+                        <am3d:meterPerModelUnit n="25000" d="1000000"/>
+                        <am3d:preTrans dx="48830554" dy="-9179999" dz="23252911"/>
+                        <am3d:scale>
+                          <am3d:sx n="1000000" d="1000000"/>
+                          <am3d:sy n="1000000" d="1000000"/>
+                          <am3d:sz n="1000000" d="1000000"/>
+                        </am3d:scale>
+                        <am3d:rot ax="-8249099" ay="-1341978" az="-1154022"/>
+                        <am3d:postTrans dx="0" dy="0" dz="0"/>
+                      </am3d:trans>
+                      <am3d:raster rName="Office3DRenderer" rVer="16.0.8326">
+                        <am3d:blip r:embed="rId17"/>
+                      </am3d:raster>
+                      <am3d:objViewport viewportSz="3196959"/>
+                      <am3d:ambientLight>
+                        <am3d:clr>
+                          <a:scrgbClr r="50000" g="50000" b="50000"/>
+                        </am3d:clr>
+                        <am3d:illuminance n="500000" d="1000000"/>
+                      </am3d:ambientLight>
+                      <am3d:ptLight rad="0">
+                        <am3d:clr>
+                          <a:scrgbClr r="100000" g="75000" b="50000"/>
+                        </am3d:clr>
+                        <am3d:intensity n="9765625" d="1000000"/>
+                        <am3d:pos x="21959998" y="70920001" z="16344003"/>
+                      </am3d:ptLight>
+                      <am3d:ptLight rad="0">
+                        <am3d:clr>
+                          <a:scrgbClr r="40000" g="60000" b="95000"/>
+                        </am3d:clr>
+                        <am3d:intensity n="12250000" d="1000000"/>
+                        <am3d:pos x="-37964106" y="51130435" z="57631972"/>
+                      </am3d:ptLight>
+                      <am3d:ptLight rad="0">
+                        <am3d:clr>
+                          <a:scrgbClr r="86837" g="72700" b="100000"/>
+                        </am3d:clr>
+                        <am3d:intensity n="3125000" d="1000000"/>
+                        <am3d:pos x="-37739122" y="58056624" z="-34769649"/>
+                      </am3d:ptLight>
+                    </am3d:model3d>
+                  </a:graphicData>
+                </a:graphic>
+              </wp:inline>
+            </w:drawing>
+          </mc:Choice>
+          <mc:Fallback>
+            <w:drawing>
+              <wp:inline distT="0" distB="0" distL="0" distR="0" wp14:anchorId="6E4F472D" wp14:editId="34730ED7">
+                <wp:extent cx="2265106" cy="2360280"/>
+                <wp:effectExtent l="0" t="0" r="1905" b="2540"/>
+                <wp:docPr id="7" name="3D Model 7"/>
+                <wp:cNvGraphicFramePr>
+                  <a:graphicFrameLocks xmlns:a="http://schemas.openxmlformats.org/drawingml/2006/main" noGrp="1" noDrilldown="1" noSelect="1" noChangeAspect="1" noMove="1" noResize="1"/>
+                </wp:cNvGraphicFramePr>
+                <a:graphic xmlns:a="http://schemas.openxmlformats.org/drawingml/2006/main">
+                  <a:graphicData uri="http://schemas.openxmlformats.org/drawingml/2006/picture">
+                    <pic:pic xmlns:pic="http://schemas.openxmlformats.org/drawingml/2006/picture">
+                      <pic:nvPicPr>
+                        <pic:cNvPr id="7" name="3D Model 7"/>
+                        <pic:cNvPicPr>
+                          <a:picLocks noGrp="1" noRot="1" noChangeAspect="1" noMove="1" noResize="1" noEditPoints="1" noAdjustHandles="1" noChangeArrowheads="1" noChangeShapeType="1" noCrop="1"/>
+                        </pic:cNvPicPr>
+                      </pic:nvPicPr>
+                      <pic:blipFill>
+                        <a:blip r:embed="rId17"/>
+                        <a:stretch>
+                          <a:fillRect/>
+                        </a:stretch>
+                      </pic:blipFill>
+                      <pic:spPr>
+                        <a:xfrm>
+                          <a:off x="0" y="0"/>
+                          <a:ext cx="2265045" cy="2359660"/>
+                        </a:xfrm>
+                        <a:prstGeom prst="rect">
+                          <a:avLst/>
+                        </a:prstGeom>
+                      </pic:spPr>
+                    </pic:pic>
+                  </a:graphicData>
+                </a:graphic>
+              </wp:inline>
+            </w:drawing>
+          </mc:Fallback>
+        </mc:AlternateContent>
+      </w:r>
+    </w:p>
+    <w:p>
+      <w:r>
+        <w:t xml:space="preserve">You can use any wheels you want. These ones are designed to work with the </w:t>
+      </w:r>
+      <w:proofErr w:type="spellStart"/>
+      <w:r>
+        <w:t>lego</w:t>
+      </w:r>
+      <w:proofErr w:type="spellEnd"/>
+      <w:r>
+        <w:t xml:space="preserve"> technics treads – the circular disc that comes with the servos should fit the back nicely.</w:t>
+      </w:r>
+    </w:p>
+    <w:p>
+      <w:r>
+        <w:br w:type="page"/>
+      </w:r>
+    </w:p>
+    <w:p>
+      <w:pPr>
+        <w:pStyle w:val="Heading1"/>
+      </w:pPr>
+      <w:r>
+        <w:lastRenderedPageBreak/>
+        <w:t xml:space="preserve">Assembly of a 4WD simple </w:t>
+      </w:r>
+      <w:r>
+        <w:t xml:space="preserve">tracked </w:t>
+      </w:r>
+      <w:r>
+        <w:t>robot</w:t>
+      </w:r>
+    </w:p>
+    <w:p>
+      <w:r>
+        <w:t xml:space="preserve">The design of this robot is very modular, but it always helps to have an example to start with. These assembly instructions will </w:t>
+      </w:r>
+      <w:r>
+        <w:t>give you</w:t>
+      </w:r>
+      <w:r>
+        <w:t xml:space="preserve"> a guide to building your robot.</w:t>
+      </w:r>
+    </w:p>
+    <w:p/>
+    <w:p>
+      <w:pPr>
+        <w:pStyle w:val="Heading2"/>
+      </w:pPr>
+      <w:r>
+        <w:t>Parts required</w:t>
+      </w:r>
+    </w:p>
+    <w:p/>
+    <w:p>
+      <w:proofErr w:type="spellStart"/>
+      <w:r>
+        <w:t>Apendix</w:t>
+      </w:r>
+      <w:proofErr w:type="spellEnd"/>
+      <w:r>
+        <w:t xml:space="preserve"> A has a link to all the parts I’ve used.</w:t>
+      </w:r>
+    </w:p>
+    <w:p>
+      <w:pPr>
+        <w:pStyle w:val="ListParagraph"/>
+        <w:numPr>
+          <w:ilvl w:val="0"/>
+          <w:numId w:val="1"/>
+        </w:numPr>
+      </w:pPr>
+      <w:r>
+        <w:t xml:space="preserve">2020 Aluminium Extrusion (as much as you </w:t>
+      </w:r>
+      <w:proofErr w:type="gramStart"/>
+      <w:r>
+        <w:t>need</w:t>
+      </w:r>
+      <w:proofErr w:type="gramEnd"/>
+      <w:r>
+        <w:t xml:space="preserve"> and you can print 2020 profile if you need it)</w:t>
+      </w:r>
+    </w:p>
+    <w:p>
+      <w:pPr>
+        <w:pStyle w:val="ListParagraph"/>
+        <w:numPr>
+          <w:ilvl w:val="0"/>
+          <w:numId w:val="1"/>
+        </w:numPr>
+      </w:pPr>
+      <w:r>
+        <w:t>Tracks (while there are some printable tracks, I’ve chosen to use Lego ones)</w:t>
+      </w:r>
+    </w:p>
+    <w:p>
+      <w:pPr>
+        <w:pStyle w:val="ListParagraph"/>
+        <w:numPr>
+          <w:ilvl w:val="0"/>
+          <w:numId w:val="1"/>
+        </w:numPr>
+      </w:pPr>
+      <w:r>
+        <w:t xml:space="preserve">Idler wheels (again, I’ve used </w:t>
+      </w:r>
+      <w:proofErr w:type="spellStart"/>
+      <w:r>
+        <w:t>lego</w:t>
+      </w:r>
+      <w:proofErr w:type="spellEnd"/>
+      <w:r>
+        <w:t xml:space="preserve"> ones – no point re-inventing the wheel…)</w:t>
+      </w:r>
+    </w:p>
+    <w:p>
+      <w:pPr>
+        <w:pStyle w:val="ListParagraph"/>
+        <w:numPr>
+          <w:ilvl w:val="0"/>
+          <w:numId w:val="1"/>
+        </w:numPr>
+      </w:pPr>
+      <w:r>
+        <w:t>M5x8mm Bolts</w:t>
+      </w:r>
+    </w:p>
+    <w:p>
+      <w:pPr>
+        <w:pStyle w:val="ListParagraph"/>
+        <w:numPr>
+          <w:ilvl w:val="0"/>
+          <w:numId w:val="1"/>
+        </w:numPr>
+      </w:pPr>
+      <w:r>
+        <w:t>M5 T-Slot Nuts (you can print these if you prefer)</w:t>
+      </w:r>
+    </w:p>
+    <w:p>
+      <w:pPr>
+        <w:pStyle w:val="ListParagraph"/>
+        <w:numPr>
+          <w:ilvl w:val="0"/>
+          <w:numId w:val="1"/>
+        </w:numPr>
+      </w:pPr>
+      <w:r>
+        <w:t>M2.5 Standoffs, bolts and nuts.</w:t>
+      </w:r>
+    </w:p>
+    <w:p>
+      <w:pPr>
+        <w:pStyle w:val="ListParagraph"/>
+        <w:numPr>
+          <w:ilvl w:val="0"/>
+          <w:numId w:val="1"/>
+        </w:numPr>
+      </w:pPr>
+      <w:r>
+        <w:t>M3 Bolts (various lengths) and nuts</w:t>
+      </w:r>
+    </w:p>
+    <w:p>
+      <w:pPr>
+        <w:pStyle w:val="ListParagraph"/>
+        <w:numPr>
+          <w:ilvl w:val="0"/>
+          <w:numId w:val="1"/>
+        </w:numPr>
+      </w:pPr>
+      <w:r>
+        <w:t>4 standard sized continuous servo motors</w:t>
+      </w:r>
+    </w:p>
+    <w:p/>
+    <w:p>
+      <w:pPr>
+        <w:pStyle w:val="Heading2"/>
+      </w:pPr>
+      <w:r>
+        <w:t>Print List</w:t>
+      </w:r>
+    </w:p>
+    <w:p/>
+    <w:p>
+      <w:r>
+        <w:t>You’ll need to print the following:</w:t>
+      </w:r>
+    </w:p>
+    <w:p>
+      <w:pPr>
+        <w:pStyle w:val="ListParagraph"/>
+        <w:numPr>
+          <w:ilvl w:val="0"/>
+          <w:numId w:val="2"/>
+        </w:numPr>
+      </w:pPr>
+      <w:r>
+        <w:t>1 x Pi_Zero_16_PWM_Base</w:t>
+      </w:r>
+      <w:r>
+        <w:t>.stl</w:t>
+      </w:r>
+    </w:p>
+    <w:p>
+      <w:pPr>
+        <w:pStyle w:val="ListParagraph"/>
+        <w:numPr>
+          <w:ilvl w:val="0"/>
+          <w:numId w:val="2"/>
+        </w:numPr>
+      </w:pPr>
+      <w:r>
+        <w:t xml:space="preserve">4 x </w:t>
+      </w:r>
+      <w:proofErr w:type="spellStart"/>
+      <w:r>
+        <w:t>DoubleServoMount.stl</w:t>
+      </w:r>
+      <w:proofErr w:type="spellEnd"/>
+    </w:p>
+    <w:p>
+      <w:pPr>
+        <w:pStyle w:val="ListParagraph"/>
+        <w:numPr>
+          <w:ilvl w:val="0"/>
+          <w:numId w:val="2"/>
+        </w:numPr>
+      </w:pPr>
+      <w:r>
+        <w:t xml:space="preserve">2 x </w:t>
+      </w:r>
+      <w:proofErr w:type="spellStart"/>
+      <w:r>
+        <w:t>IdlerWheelSupport.stl</w:t>
+      </w:r>
+      <w:proofErr w:type="spellEnd"/>
+    </w:p>
+    <w:p>
+      <w:pPr>
+        <w:pStyle w:val="ListParagraph"/>
+        <w:numPr>
+          <w:ilvl w:val="0"/>
+          <w:numId w:val="2"/>
+        </w:numPr>
+      </w:pPr>
+      <w:r>
+        <w:t xml:space="preserve">4 x </w:t>
+      </w:r>
+      <w:proofErr w:type="spellStart"/>
+      <w:r>
+        <w:t>TreadWheels.stl</w:t>
+      </w:r>
+      <w:proofErr w:type="spellEnd"/>
+    </w:p>
+    <w:p/>
+    <w:p>
+      <w:pPr>
+        <w:pStyle w:val="Heading2"/>
+      </w:pPr>
+      <w:r>
+        <w:t>Putting it together</w:t>
+      </w:r>
+    </w:p>
+    <w:p/>
+    <w:p>
+      <w:pPr>
+        <w:pStyle w:val="ListParagraph"/>
+        <w:numPr>
+          <w:ilvl w:val="0"/>
+          <w:numId w:val="3"/>
+        </w:numPr>
+      </w:pPr>
+      <w:r>
+        <w:t xml:space="preserve">Use M2.5 standoffs to attach the Raspberry Pi Zero and the PCA9685 PWM board to the </w:t>
+      </w:r>
+      <w:proofErr w:type="spellStart"/>
+      <w:r>
+        <w:t>the</w:t>
+      </w:r>
+      <w:proofErr w:type="spellEnd"/>
+      <w:r>
+        <w:t xml:space="preserve"> Pi_Zero_16_PWM_Base print. There are M2.5 bolt shapes on the bottom for the bolts.</w:t>
+      </w:r>
+    </w:p>
+    <w:p>
+      <w:pPr>
+        <w:pStyle w:val="ListParagraph"/>
+        <w:numPr>
+          <w:ilvl w:val="0"/>
+          <w:numId w:val="3"/>
+        </w:numPr>
+      </w:pPr>
+      <w:r>
+        <w:t xml:space="preserve">Attach one servo to one side of two </w:t>
+      </w:r>
+      <w:proofErr w:type="spellStart"/>
+      <w:r>
+        <w:t>DoubleServoMounts</w:t>
+      </w:r>
+      <w:proofErr w:type="spellEnd"/>
+      <w:r>
+        <w:t xml:space="preserve"> using M3 bolts and nuts.</w:t>
+      </w:r>
+    </w:p>
+    <w:p>
+      <w:pPr>
+        <w:pStyle w:val="ListParagraph"/>
+        <w:numPr>
+          <w:ilvl w:val="0"/>
+          <w:numId w:val="3"/>
+        </w:numPr>
+      </w:pPr>
+      <w:r>
+        <w:t>Attach another servo to the other side using more M3 bolts and nuts.</w:t>
+      </w:r>
+    </w:p>
+    <w:p>
+      <w:pPr>
+        <w:pStyle w:val="ListParagraph"/>
+        <w:numPr>
+          <w:ilvl w:val="0"/>
+          <w:numId w:val="3"/>
+        </w:numPr>
+      </w:pPr>
+      <w:r>
+        <w:t>Repeat 2 &amp; 3 with remaining servos and mounts.</w:t>
+      </w:r>
+    </w:p>
+    <w:p>
+      <w:pPr>
+        <w:pStyle w:val="ListParagraph"/>
+        <w:numPr>
+          <w:ilvl w:val="0"/>
+          <w:numId w:val="3"/>
+        </w:numPr>
+      </w:pPr>
+      <w:r>
+        <w:t xml:space="preserve">Attach your idler wheels to the </w:t>
+      </w:r>
+      <w:proofErr w:type="spellStart"/>
+      <w:r>
+        <w:t>idlerwheelsupports</w:t>
+      </w:r>
+      <w:proofErr w:type="spellEnd"/>
+      <w:r>
+        <w:t xml:space="preserve"> using a long M3 bolt and nuts.</w:t>
+      </w:r>
+    </w:p>
+    <w:p>
+      <w:pPr>
+        <w:pStyle w:val="ListParagraph"/>
+        <w:numPr>
+          <w:ilvl w:val="0"/>
+          <w:numId w:val="3"/>
+        </w:numPr>
+      </w:pPr>
+      <w:r>
+        <w:t>Slide the parts onto your 2020 Extrusion bar in order:</w:t>
+      </w:r>
+      <w:r>
+        <w:br/>
+        <w:t xml:space="preserve">(L </w:t>
+      </w:r>
+      <w:r>
+        <w:sym w:font="Wingdings" w:char="F0E0"/>
+      </w:r>
+      <w:r>
+        <w:t xml:space="preserve"> R) ==Idler===</w:t>
+      </w:r>
+      <w:proofErr w:type="spellStart"/>
+      <w:r>
+        <w:t>ServoMount</w:t>
+      </w:r>
+      <w:proofErr w:type="spellEnd"/>
+      <w:r>
+        <w:t>==Pi/PWM===Idler===</w:t>
+      </w:r>
+      <w:proofErr w:type="spellStart"/>
+      <w:r>
+        <w:t>ServoMount</w:t>
+      </w:r>
+      <w:proofErr w:type="spellEnd"/>
+    </w:p>
+    <w:p>
+      <w:pPr>
+        <w:pStyle w:val="ListParagraph"/>
+        <w:numPr>
+          <w:ilvl w:val="0"/>
+          <w:numId w:val="3"/>
+        </w:numPr>
+      </w:pPr>
+      <w:r>
+        <w:t>Use M5 8mm bolts and M5 T-Slot nuts to secure parts in place. It’s a good idea not to tighten the bolt too much yet – you may need to make some slight adjustments once the treads are on.</w:t>
+      </w:r>
+    </w:p>
+    <w:p>
+      <w:pPr>
+        <w:pStyle w:val="ListParagraph"/>
+        <w:numPr>
+          <w:ilvl w:val="0"/>
+          <w:numId w:val="3"/>
+        </w:numPr>
+      </w:pPr>
+      <w:r>
+        <w:lastRenderedPageBreak/>
+        <w:t xml:space="preserve">Attach the servo horns to your tread wheels (they are designed for the round horn). </w:t>
+      </w:r>
+      <w:proofErr w:type="gramStart"/>
+      <w:r>
+        <w:t>There’s</w:t>
+      </w:r>
+      <w:proofErr w:type="gramEnd"/>
+      <w:r>
+        <w:t xml:space="preserve"> no holes for screwing these on, but your servo should come with appropriate screws for the job).</w:t>
+      </w:r>
+    </w:p>
+    <w:p>
+      <w:pPr>
+        <w:pStyle w:val="ListParagraph"/>
+        <w:numPr>
+          <w:ilvl w:val="0"/>
+          <w:numId w:val="3"/>
+        </w:numPr>
+      </w:pPr>
+      <w:r>
+        <w:t>Attach the wheels to the servos</w:t>
+      </w:r>
+    </w:p>
+    <w:p>
+      <w:pPr>
+        <w:pStyle w:val="ListParagraph"/>
+        <w:numPr>
+          <w:ilvl w:val="0"/>
+          <w:numId w:val="3"/>
+        </w:numPr>
+      </w:pPr>
+      <w:r>
+        <w:t>Put the treads on.</w:t>
+      </w:r>
+    </w:p>
+    <w:p>
+      <w:pPr>
+        <w:pStyle w:val="ListParagraph"/>
+        <w:numPr>
+          <w:ilvl w:val="0"/>
+          <w:numId w:val="3"/>
+        </w:numPr>
+      </w:pPr>
+      <w:r>
+        <w:t xml:space="preserve">Slide servo mounts and idler supports about to </w:t>
+      </w:r>
+      <w:r>
+        <w:t>take the slack out of the treads and tighten the bolts.</w:t>
+      </w:r>
+    </w:p>
+    <w:p/>
+    <w:p>
+      <w:r>
+        <w:t>At present, the batter holders for this are still in design. Velcro straps do a pretty good job of holding batteries until this part is done.</w:t>
       </w:r>
     </w:p>
     <w:p>
@@ -161,465 +1358,6 @@
       </w:pPr>
       <w:r>
         <w:lastRenderedPageBreak/>
-        <w:t xml:space="preserve">Assembly of a 4WD simple </w:t>
-      </w:r>
-      <w:r>
-        <w:t xml:space="preserve">tracked </w:t>
-      </w:r>
-      <w:r>
-        <w:t>robot</w:t>
-      </w:r>
-    </w:p>
-    <w:p>
-      <w:r>
-        <w:t xml:space="preserve">The design of this robot is very modular, but it always helps to have an example to start with. These assembly instructions will </w:t>
-      </w:r>
-      <w:r>
-        <w:t>give you</w:t>
-      </w:r>
-      <w:r>
-        <w:t xml:space="preserve"> a guide to building your robot.</w:t>
-      </w:r>
-    </w:p>
-    <w:p/>
-    <w:p>
-      <w:pPr>
-        <w:pStyle w:val="Heading2"/>
-      </w:pPr>
-      <w:r>
-        <w:t>Parts required</w:t>
-      </w:r>
-    </w:p>
-    <w:p/>
-    <w:p>
-      <w:proofErr w:type="spellStart"/>
-      <w:r>
-        <w:t>Apendix</w:t>
-      </w:r>
-      <w:proofErr w:type="spellEnd"/>
-      <w:r>
-        <w:t xml:space="preserve"> A has a link to all the parts I’ve used.</w:t>
-      </w:r>
-    </w:p>
-    <w:p>
-      <w:pPr>
-        <w:pStyle w:val="ListParagraph"/>
-        <w:numPr>
-          <w:ilvl w:val="0"/>
-          <w:numId w:val="1"/>
-        </w:numPr>
-      </w:pPr>
-      <w:r>
-        <w:t xml:space="preserve">2020 Aluminium Extrusion (as much as you </w:t>
-      </w:r>
-      <w:proofErr w:type="gramStart"/>
-      <w:r>
-        <w:t>need</w:t>
-      </w:r>
-      <w:proofErr w:type="gramEnd"/>
-      <w:r>
-        <w:t xml:space="preserve"> and you can print 2020 profile if you need it)</w:t>
-      </w:r>
-    </w:p>
-    <w:p>
-      <w:pPr>
-        <w:pStyle w:val="ListParagraph"/>
-        <w:numPr>
-          <w:ilvl w:val="0"/>
-          <w:numId w:val="1"/>
-        </w:numPr>
-      </w:pPr>
-      <w:r>
-        <w:t>Tracks (while there are some printable tracks, I’ve chosen to use Lego ones)</w:t>
-      </w:r>
-    </w:p>
-    <w:p>
-      <w:pPr>
-        <w:pStyle w:val="ListParagraph"/>
-        <w:numPr>
-          <w:ilvl w:val="0"/>
-          <w:numId w:val="1"/>
-        </w:numPr>
-      </w:pPr>
-      <w:r>
-        <w:t xml:space="preserve">Idler wheels (again, I’ve used </w:t>
-      </w:r>
-      <w:proofErr w:type="spellStart"/>
-      <w:r>
-        <w:t>lego</w:t>
-      </w:r>
-      <w:proofErr w:type="spellEnd"/>
-      <w:r>
-        <w:t xml:space="preserve"> ones – no point re-inventing the wheel…)</w:t>
-      </w:r>
-    </w:p>
-    <w:p>
-      <w:pPr>
-        <w:pStyle w:val="ListParagraph"/>
-        <w:numPr>
-          <w:ilvl w:val="0"/>
-          <w:numId w:val="1"/>
-        </w:numPr>
-      </w:pPr>
-      <w:r>
-        <w:t>M5x8mm Bolts</w:t>
-      </w:r>
-    </w:p>
-    <w:p>
-      <w:pPr>
-        <w:pStyle w:val="ListParagraph"/>
-        <w:numPr>
-          <w:ilvl w:val="0"/>
-          <w:numId w:val="1"/>
-        </w:numPr>
-      </w:pPr>
-      <w:r>
-        <w:t>M5 T-Slot Nuts (you can print these if you prefer)</w:t>
-      </w:r>
-    </w:p>
-    <w:p>
-      <w:pPr>
-        <w:pStyle w:val="ListParagraph"/>
-        <w:numPr>
-          <w:ilvl w:val="0"/>
-          <w:numId w:val="1"/>
-        </w:numPr>
-      </w:pPr>
-      <w:r>
-        <w:t>M2.5 Standoffs, bolts and nuts.</w:t>
-      </w:r>
-    </w:p>
-    <w:p>
-      <w:pPr>
-        <w:pStyle w:val="ListParagraph"/>
-        <w:numPr>
-          <w:ilvl w:val="0"/>
-          <w:numId w:val="1"/>
-        </w:numPr>
-      </w:pPr>
-      <w:r>
-        <w:t>M3 Bolts (various lengths) and nuts</w:t>
-      </w:r>
-    </w:p>
-    <w:p>
-      <w:pPr>
-        <w:pStyle w:val="ListParagraph"/>
-        <w:numPr>
-          <w:ilvl w:val="0"/>
-          <w:numId w:val="1"/>
-        </w:numPr>
-      </w:pPr>
-      <w:r>
-        <w:t>4 standard sized continuous servo motors</w:t>
-      </w:r>
-    </w:p>
-    <w:p/>
-    <w:p>
-      <w:pPr>
-        <w:pStyle w:val="Heading2"/>
-      </w:pPr>
-      <w:r>
-        <w:t>Print List</w:t>
-      </w:r>
-    </w:p>
-    <w:p/>
-    <w:p>
-      <w:r>
-        <w:t>You’ll need to print the following:</w:t>
-      </w:r>
-    </w:p>
-    <w:p>
-      <w:pPr>
-        <w:pStyle w:val="ListParagraph"/>
-        <w:numPr>
-          <w:ilvl w:val="0"/>
-          <w:numId w:val="2"/>
-        </w:numPr>
-      </w:pPr>
-      <w:r>
-        <w:t>1 x Pi_Zero_16_PWM_Base</w:t>
-      </w:r>
-      <w:r>
-        <w:t>.stl</w:t>
-      </w:r>
-    </w:p>
-    <w:p>
-      <w:pPr>
-        <w:pStyle w:val="ListParagraph"/>
-        <w:numPr>
-          <w:ilvl w:val="0"/>
-          <w:numId w:val="2"/>
-        </w:numPr>
-      </w:pPr>
-      <w:r>
-        <w:t xml:space="preserve">4 x </w:t>
-      </w:r>
-      <w:proofErr w:type="spellStart"/>
-      <w:r>
-        <w:t>DoubleServoMount.stl</w:t>
-      </w:r>
-      <w:proofErr w:type="spellEnd"/>
-    </w:p>
-    <w:p>
-      <w:pPr>
-        <w:pStyle w:val="ListParagraph"/>
-        <w:numPr>
-          <w:ilvl w:val="0"/>
-          <w:numId w:val="2"/>
-        </w:numPr>
-      </w:pPr>
-      <w:r>
-        <w:t xml:space="preserve">2 x </w:t>
-      </w:r>
-      <w:proofErr w:type="spellStart"/>
-      <w:r>
-        <w:t>IdlerWheelSupport.stl</w:t>
-      </w:r>
-      <w:proofErr w:type="spellEnd"/>
-    </w:p>
-    <w:p>
-      <w:pPr>
-        <w:pStyle w:val="ListParagraph"/>
-        <w:numPr>
-          <w:ilvl w:val="0"/>
-          <w:numId w:val="2"/>
-        </w:numPr>
-      </w:pPr>
-      <w:r>
-        <w:t xml:space="preserve">4 x </w:t>
-      </w:r>
-      <w:proofErr w:type="spellStart"/>
-      <w:r>
-        <w:t>TreadWheels.stl</w:t>
-      </w:r>
-      <w:proofErr w:type="spellEnd"/>
-    </w:p>
-    <w:p/>
-    <w:p>
-      <w:pPr>
-        <w:pStyle w:val="Heading2"/>
-      </w:pPr>
-      <w:r>
-        <w:t>Putting it together</w:t>
-      </w:r>
-    </w:p>
-    <w:p/>
-    <w:p>
-      <w:pPr>
-        <w:pStyle w:val="ListParagraph"/>
-        <w:numPr>
-          <w:ilvl w:val="0"/>
-          <w:numId w:val="3"/>
-        </w:numPr>
-      </w:pPr>
-      <w:r>
-        <w:t xml:space="preserve">Use M2.5 standoffs to attach the Raspberry Pi Zero and the PCA9685 PWM board to the </w:t>
-      </w:r>
-      <w:proofErr w:type="spellStart"/>
-      <w:r>
-        <w:t>the</w:t>
-      </w:r>
-      <w:proofErr w:type="spellEnd"/>
-      <w:r>
-        <w:t xml:space="preserve"> Pi_Zero_16_PWM_Base print. There are M2.5 bolt shapes on the bottom for the bolts.</w:t>
-      </w:r>
-    </w:p>
-    <w:p>
-      <w:pPr>
-        <w:pStyle w:val="ListParagraph"/>
-        <w:numPr>
-          <w:ilvl w:val="0"/>
-          <w:numId w:val="3"/>
-        </w:numPr>
-      </w:pPr>
-      <w:r>
-        <w:t xml:space="preserve">Attach one servo to one side of two </w:t>
-      </w:r>
-      <w:proofErr w:type="spellStart"/>
-      <w:r>
-        <w:t>DoubleServoMounts</w:t>
-      </w:r>
-      <w:proofErr w:type="spellEnd"/>
-      <w:r>
-        <w:t xml:space="preserve"> using M3 bolts and nuts.</w:t>
-      </w:r>
-    </w:p>
-    <w:p>
-      <w:pPr>
-        <w:pStyle w:val="ListParagraph"/>
-        <w:numPr>
-          <w:ilvl w:val="0"/>
-          <w:numId w:val="3"/>
-        </w:numPr>
-      </w:pPr>
-      <w:r>
-        <w:t>Attach another servo to the other side using more M3 bolts and nuts.</w:t>
-      </w:r>
-    </w:p>
-    <w:p>
-      <w:pPr>
-        <w:pStyle w:val="ListParagraph"/>
-        <w:numPr>
-          <w:ilvl w:val="0"/>
-          <w:numId w:val="3"/>
-        </w:numPr>
-      </w:pPr>
-      <w:r>
-        <w:t>Repeat 2 &amp; 3 with remaining servos and mounts.</w:t>
-      </w:r>
-    </w:p>
-    <w:p>
-      <w:pPr>
-        <w:pStyle w:val="ListParagraph"/>
-        <w:numPr>
-          <w:ilvl w:val="0"/>
-          <w:numId w:val="3"/>
-        </w:numPr>
-      </w:pPr>
-      <w:r>
-        <w:t xml:space="preserve">Attach your idler wheels to the </w:t>
-      </w:r>
-      <w:proofErr w:type="spellStart"/>
-      <w:r>
-        <w:t>idlerwheelsupports</w:t>
-      </w:r>
-      <w:proofErr w:type="spellEnd"/>
-      <w:r>
-        <w:t xml:space="preserve"> using a long M3 bolt and nuts.</w:t>
-      </w:r>
-    </w:p>
-    <w:p>
-      <w:pPr>
-        <w:pStyle w:val="ListParagraph"/>
-        <w:numPr>
-          <w:ilvl w:val="0"/>
-          <w:numId w:val="3"/>
-        </w:numPr>
-      </w:pPr>
-      <w:r>
-        <w:t>Slide the parts onto your 2020 Extrusion bar in order:</w:t>
-      </w:r>
-      <w:r>
-        <w:br/>
-        <w:t xml:space="preserve">(L </w:t>
-      </w:r>
-      <w:r>
-        <w:sym w:font="Wingdings" w:char="F0E0"/>
-      </w:r>
-      <w:r>
-        <w:t xml:space="preserve"> R) ==Idler===</w:t>
-      </w:r>
-      <w:proofErr w:type="spellStart"/>
-      <w:r>
-        <w:t>ServoMount</w:t>
-      </w:r>
-      <w:proofErr w:type="spellEnd"/>
-      <w:r>
-        <w:t>==Pi/PWM===Idler===</w:t>
-      </w:r>
-      <w:proofErr w:type="spellStart"/>
-      <w:r>
-        <w:t>ServoMount</w:t>
-      </w:r>
-      <w:proofErr w:type="spellEnd"/>
-    </w:p>
-    <w:p>
-      <w:pPr>
-        <w:pStyle w:val="ListParagraph"/>
-        <w:numPr>
-          <w:ilvl w:val="0"/>
-          <w:numId w:val="3"/>
-        </w:numPr>
-      </w:pPr>
-      <w:r>
-        <w:t>Use M5 8mm bolts and M5 T-Slot nuts to secure parts in place. It’s a good idea not to tighten the bolt too much yet – you may need to make some slight adjustments once the treads are on.</w:t>
-      </w:r>
-    </w:p>
-    <w:p>
-      <w:pPr>
-        <w:pStyle w:val="ListParagraph"/>
-        <w:numPr>
-          <w:ilvl w:val="0"/>
-          <w:numId w:val="3"/>
-        </w:numPr>
-      </w:pPr>
-      <w:r>
-        <w:lastRenderedPageBreak/>
-        <w:t xml:space="preserve">Attach the servo horns to your tread wheels (they are designed for the round horn). </w:t>
-      </w:r>
-      <w:proofErr w:type="gramStart"/>
-      <w:r>
-        <w:t>There’s</w:t>
-      </w:r>
-      <w:proofErr w:type="gramEnd"/>
-      <w:r>
-        <w:t xml:space="preserve"> no holes for screwing these on, but your servo should come with appropriate screws for the job).</w:t>
-      </w:r>
-    </w:p>
-    <w:p>
-      <w:pPr>
-        <w:pStyle w:val="ListParagraph"/>
-        <w:numPr>
-          <w:ilvl w:val="0"/>
-          <w:numId w:val="3"/>
-        </w:numPr>
-      </w:pPr>
-      <w:r>
-        <w:t>Attach the wheels to the servos</w:t>
-      </w:r>
-    </w:p>
-    <w:p>
-      <w:pPr>
-        <w:pStyle w:val="ListParagraph"/>
-        <w:numPr>
-          <w:ilvl w:val="0"/>
-          <w:numId w:val="3"/>
-        </w:numPr>
-      </w:pPr>
-      <w:r>
-        <w:t>Put the treads on.</w:t>
-      </w:r>
-    </w:p>
-    <w:p>
-      <w:pPr>
-        <w:pStyle w:val="ListParagraph"/>
-        <w:numPr>
-          <w:ilvl w:val="0"/>
-          <w:numId w:val="3"/>
-        </w:numPr>
-      </w:pPr>
-      <w:r>
-        <w:t xml:space="preserve">Slide servo mounts and idler supports about to </w:t>
-      </w:r>
-      <w:r>
-        <w:t>take the slack out of the treads and tighten the bolts.</w:t>
-      </w:r>
-    </w:p>
-    <w:p/>
-    <w:p>
-      <w:r>
-        <w:t>At present, the batter holders for this are still in design. Velcro straps do a pretty good job of holding batteries until this part is done.</w:t>
-      </w:r>
-    </w:p>
-    <w:p>
-      <w:pPr>
-        <w:rPr>
-          <w:rFonts w:asciiTheme="majorHAnsi" w:eastAsiaTheme="majorEastAsia" w:hAnsiTheme="majorHAnsi" w:cstheme="majorBidi"/>
-          <w:color w:val="2F5496" w:themeColor="accent1" w:themeShade="BF"/>
-          <w:sz w:val="32"/>
-          <w:szCs w:val="32"/>
-        </w:rPr>
-      </w:pPr>
-      <w:r>
-        <w:br w:type="page"/>
-      </w:r>
-    </w:p>
-    <w:p>
-      <w:pPr>
-        <w:pStyle w:val="Heading1"/>
-      </w:pPr>
-      <w:r>
-        <w:lastRenderedPageBreak/>
         <w:t>Preparing the Pi</w:t>
       </w:r>
     </w:p>
@@ -627,7 +1365,7 @@
       <w:r>
         <w:t xml:space="preserve">Put a standard Raspbian Lite image onto the Pi and then follow the instructions at </w:t>
       </w:r>
-      <w:hyperlink r:id="rId8" w:history="1">
+      <w:hyperlink r:id="rId18" w:history="1">
         <w:r>
           <w:rPr>
             <w:rStyle w:val="Hyperlink"/>
@@ -681,7 +1419,7 @@
                     </pic:cNvPicPr>
                   </pic:nvPicPr>
                   <pic:blipFill>
-                    <a:blip r:embed="rId9" cstate="print">
+                    <a:blip r:embed="rId19" cstate="print">
                       <a:extLst>
                         <a:ext uri="{28A0092B-C50C-407E-A947-70E740481C1C}">
                           <a14:useLocalDpi xmlns:a14="http://schemas.microsoft.com/office/drawing/2010/main" val="0"/>
@@ -904,7 +1642,7 @@
       <w:r>
         <w:t xml:space="preserve">GitHub repository: </w:t>
       </w:r>
-      <w:hyperlink r:id="rId10" w:history="1">
+      <w:hyperlink r:id="rId20" w:history="1">
         <w:r>
           <w:rPr>
             <w:rStyle w:val="Hyperlink"/>
@@ -931,7 +1669,7 @@
         </w:rPr>
         <w:t xml:space="preserve">git clone </w:t>
       </w:r>
-      <w:hyperlink r:id="rId11" w:history="1">
+      <w:hyperlink r:id="rId21" w:history="1">
         <w:r>
           <w:rPr>
             <w:rStyle w:val="SubtleEmphasis"/>
@@ -1252,6 +1990,11 @@
     </w:tbl>
     <w:p/>
     <w:p>
+      <w:r>
+        <w:t>There is also a shcontrol.js node script that uses the arrow keys for control and the space bar for stop.</w:t>
+      </w:r>
+    </w:p>
+    <w:p>
       <w:pPr>
         <w:pStyle w:val="Heading2"/>
       </w:pPr>
@@ -1274,7 +2017,7 @@
       <w:r>
         <w:t xml:space="preserve">There’s plenty of example code at </w:t>
       </w:r>
-      <w:hyperlink r:id="rId12" w:history="1">
+      <w:hyperlink r:id="rId22" w:history="1">
         <w:r>
           <w:rPr>
             <w:rStyle w:val="Hyperlink"/>
@@ -1293,6 +2036,8 @@
       <w:r>
         <w:t xml:space="preserve"> repository and share your code with the world.</w:t>
       </w:r>
+      <w:bookmarkStart w:id="0" w:name="_GoBack"/>
+      <w:bookmarkEnd w:id="0"/>
     </w:p>
     <w:sectPr>
       <w:pgSz w:w="11906" w:h="16838"/>

</xml_diff>